<commit_message>
Dodani zahtjevi, akter i namjena sistema
</commit_message>
<xml_diff>
--- a/OpisProjekta/Opis teme.docx
+++ b/OpisProjekta/Opis teme.docx
@@ -47,13 +47,25 @@
     </w:p>
     <w:p>
       <w:r>
-        <w:t>Sistem podrazumijeva da je u pitanju servis koji je dio neke IT kompanije koja se</w:t>
-      </w:r>
-      <w:r>
-        <w:t xml:space="preserve"> ujedno bavi i prodajom</w:t>
-      </w:r>
-      <w:r>
-        <w:t xml:space="preserve"> računara i računarske opreme, što je najčešći slučaj u praksi, ili da se sam servis pored servisiranja bavi i prodajom računara i računarske opreme.</w:t>
+        <w:t>Kompanija za koju dizajniramo sistem bavi se prodajom i servisiranjem računara i računarske opreme. Kompanija već posjeduje sistem za upravljanje servisom, koji ne zadovoljava sve potrebe kompanije, te ima određene nedostatke koje je potrebno ukloniti kroz izradu novog sistema.</w:t>
+      </w:r>
+      <w:r>
+        <w:t xml:space="preserve"> Ovi nedostaci se odnose prvenstveno na nemogućnost postojećeg sistema da pamti podatke o klijentima, te je potrebno uvijek iznova unos</w:t>
+      </w:r>
+      <w:r>
+        <w:t>i</w:t>
+      </w:r>
+      <w:r>
+        <w:t>ti podatke za klijenta koji je već koristio usluge servisa.</w:t>
+      </w:r>
+    </w:p>
+    <w:p>
+      <w:pPr>
+        <w:pStyle w:val="Heading2"/>
+        <w:jc w:val="center"/>
+      </w:pPr>
+      <w:r>
+        <w:t>Faze servisiranja</w:t>
       </w:r>
     </w:p>
     <w:p>
@@ -276,6 +288,7 @@
         </w:numPr>
       </w:pPr>
       <w:r>
+        <w:lastRenderedPageBreak/>
         <w:t>Napomena (interna napomena ili eventualno šta je uz uređaj doneseno  u servis, npr. uz laptop torba  i sl. )</w:t>
       </w:r>
     </w:p>
@@ -353,7 +366,8 @@
     <w:p/>
     <w:p>
       <w:pPr>
-        <w:pStyle w:val="Heading3"/>
+        <w:pStyle w:val="Heading2"/>
+        <w:jc w:val="center"/>
       </w:pPr>
       <w:r>
         <w:t>Akteri</w:t>
@@ -408,13 +422,211 @@
         <w:rPr>
           <w:b/>
         </w:rPr>
+        <w:t>Recepcioner</w:t>
+      </w:r>
+      <w:r>
+        <w:t xml:space="preserve"> – osoba koje je u direktnom kontaktu sa klijentom, vrši prijem uređaja, te kontaktira klijenta pri završetku servisiranja ili po potrebi</w:t>
+      </w:r>
+    </w:p>
+    <w:p>
+      <w:pPr>
+        <w:pStyle w:val="ListParagraph"/>
+        <w:numPr>
+          <w:ilvl w:val="0"/>
+          <w:numId w:val="2"/>
+        </w:numPr>
+      </w:pPr>
+      <w:r>
+        <w:rPr>
+          <w:b/>
+        </w:rPr>
         <w:t xml:space="preserve">Klijent </w:t>
       </w:r>
       <w:r>
-        <w:t>– krajnji korisnik koji donosi uređaj na servis, ima mogućnost upita u status uređaja i biva obavješten nakon što je servis okončan</w:t>
+        <w:t>– krajnji korisnik koji</w:t>
       </w:r>
       <w:bookmarkStart w:id="0" w:name="_GoBack"/>
       <w:bookmarkEnd w:id="0"/>
+      <w:r>
+        <w:t xml:space="preserve"> donosi uređaj na servis, ima mogućnost upita u status uređaja i biva obavješten nakon što je servis okončan</w:t>
+      </w:r>
+    </w:p>
+    <w:p>
+      <w:r>
+        <w:br w:type="page"/>
+      </w:r>
+    </w:p>
+    <w:p/>
+    <w:p>
+      <w:pPr>
+        <w:pStyle w:val="Heading2"/>
+        <w:jc w:val="center"/>
+      </w:pPr>
+      <w:r>
+        <w:t>Zahtjevi</w:t>
+      </w:r>
+    </w:p>
+    <w:p/>
+    <w:p>
+      <w:r>
+        <w:t>Sistem će omogućavati sljedeće:</w:t>
+      </w:r>
+    </w:p>
+    <w:p>
+      <w:pPr>
+        <w:pStyle w:val="ListParagraph"/>
+        <w:numPr>
+          <w:ilvl w:val="0"/>
+          <w:numId w:val="4"/>
+        </w:numPr>
+      </w:pPr>
+      <w:r>
+        <w:t>Prijem uređaja, koji podrazumijeva:</w:t>
+      </w:r>
+    </w:p>
+    <w:p>
+      <w:pPr>
+        <w:pStyle w:val="ListParagraph"/>
+        <w:numPr>
+          <w:ilvl w:val="1"/>
+          <w:numId w:val="4"/>
+        </w:numPr>
+      </w:pPr>
+      <w:r>
+        <w:t>unos podataka o uređaju</w:t>
+      </w:r>
+    </w:p>
+    <w:p>
+      <w:pPr>
+        <w:pStyle w:val="ListParagraph"/>
+        <w:numPr>
+          <w:ilvl w:val="1"/>
+          <w:numId w:val="4"/>
+        </w:numPr>
+      </w:pPr>
+      <w:r>
+        <w:t>unos</w:t>
+      </w:r>
+      <w:r>
+        <w:t xml:space="preserve"> podataka o klijentu, pri čemu za klijenta koji je već koristio usluge servisa nije potrebno ponovo unositi podatke, već se preuzimaju postojeći podaci</w:t>
+      </w:r>
+      <w:r>
+        <w:t>, uz mogućnost izmjene istih</w:t>
+      </w:r>
+    </w:p>
+    <w:p>
+      <w:pPr>
+        <w:pStyle w:val="ListParagraph"/>
+        <w:numPr>
+          <w:ilvl w:val="1"/>
+          <w:numId w:val="4"/>
+        </w:numPr>
+      </w:pPr>
+      <w:r>
+        <w:t>unos opisa problema, odnosno zahtijevanih radova</w:t>
+      </w:r>
+    </w:p>
+    <w:p>
+      <w:pPr>
+        <w:pStyle w:val="ListParagraph"/>
+        <w:numPr>
+          <w:ilvl w:val="0"/>
+          <w:numId w:val="4"/>
+        </w:numPr>
+      </w:pPr>
+      <w:r>
+        <w:t>Praćenje statusa uređaja (na dijagnozi, u popravci, na čekanju i sl.)</w:t>
+      </w:r>
+    </w:p>
+    <w:p>
+      <w:pPr>
+        <w:pStyle w:val="ListParagraph"/>
+        <w:numPr>
+          <w:ilvl w:val="0"/>
+          <w:numId w:val="4"/>
+        </w:numPr>
+      </w:pPr>
+      <w:r>
+        <w:t>Kreiranje radnog naloga, što podrazumijeva:</w:t>
+      </w:r>
+    </w:p>
+    <w:p>
+      <w:pPr>
+        <w:pStyle w:val="ListParagraph"/>
+        <w:numPr>
+          <w:ilvl w:val="1"/>
+          <w:numId w:val="4"/>
+        </w:numPr>
+      </w:pPr>
+      <w:r>
+        <w:t>podatke o klijentu</w:t>
+      </w:r>
+    </w:p>
+    <w:p>
+      <w:pPr>
+        <w:pStyle w:val="ListParagraph"/>
+        <w:numPr>
+          <w:ilvl w:val="1"/>
+          <w:numId w:val="4"/>
+        </w:numPr>
+      </w:pPr>
+      <w:r>
+        <w:t>podatke o uređaju</w:t>
+      </w:r>
+    </w:p>
+    <w:p>
+      <w:pPr>
+        <w:pStyle w:val="ListParagraph"/>
+        <w:numPr>
+          <w:ilvl w:val="1"/>
+          <w:numId w:val="4"/>
+        </w:numPr>
+      </w:pPr>
+      <w:r>
+        <w:t>opis izvršenih radova</w:t>
+      </w:r>
+    </w:p>
+    <w:p>
+      <w:pPr>
+        <w:pStyle w:val="ListParagraph"/>
+        <w:numPr>
+          <w:ilvl w:val="1"/>
+          <w:numId w:val="4"/>
+        </w:numPr>
+      </w:pPr>
+      <w:r>
+        <w:t>lista zamijenjenih dijelova</w:t>
+      </w:r>
+    </w:p>
+    <w:p>
+      <w:pPr>
+        <w:pStyle w:val="ListParagraph"/>
+        <w:numPr>
+          <w:ilvl w:val="1"/>
+          <w:numId w:val="4"/>
+        </w:numPr>
+      </w:pPr>
+      <w:r>
+        <w:t>cijenu servisa</w:t>
+      </w:r>
+    </w:p>
+    <w:p>
+      <w:pPr>
+        <w:pStyle w:val="ListParagraph"/>
+        <w:numPr>
+          <w:ilvl w:val="0"/>
+          <w:numId w:val="4"/>
+        </w:numPr>
+      </w:pPr>
+      <w:r>
+        <w:t>Prosljeđivanje uređaja drugom (ovlaštenom) servisu</w:t>
+      </w:r>
+      <w:r>
+        <w:t>, uz v</w:t>
+      </w:r>
+      <w:r>
+        <w:t>ođenje evidencije o partnerskim (ovlaštenim) servisima sa kojima kompanija sarađuje u slučaju garancije i sl.</w:t>
+      </w:r>
     </w:p>
     <w:p/>
     <w:sectPr>
@@ -666,6 +878,119 @@
     </w:lvl>
   </w:abstractNum>
   <w:abstractNum w:abstractNumId="1">
+    <w:nsid w:val="28306CA1"/>
+    <w:multiLevelType w:val="hybridMultilevel"/>
+    <w:tmpl w:val="40C8B1CA"/>
+    <w:lvl w:ilvl="0" w:tplc="141A0001">
+      <w:start w:val="1"/>
+      <w:numFmt w:val="bullet"/>
+      <w:lvlText w:val=""/>
+      <w:lvlJc w:val="left"/>
+      <w:pPr>
+        <w:ind w:left="720" w:hanging="360"/>
+      </w:pPr>
+      <w:rPr>
+        <w:rFonts w:ascii="Symbol" w:hAnsi="Symbol" w:hint="default"/>
+      </w:rPr>
+    </w:lvl>
+    <w:lvl w:ilvl="1" w:tplc="141A0003" w:tentative="1">
+      <w:start w:val="1"/>
+      <w:numFmt w:val="bullet"/>
+      <w:lvlText w:val="o"/>
+      <w:lvlJc w:val="left"/>
+      <w:pPr>
+        <w:ind w:left="1440" w:hanging="360"/>
+      </w:pPr>
+      <w:rPr>
+        <w:rFonts w:ascii="Courier New" w:hAnsi="Courier New" w:cs="Courier New" w:hint="default"/>
+      </w:rPr>
+    </w:lvl>
+    <w:lvl w:ilvl="2" w:tplc="141A0005" w:tentative="1">
+      <w:start w:val="1"/>
+      <w:numFmt w:val="bullet"/>
+      <w:lvlText w:val=""/>
+      <w:lvlJc w:val="left"/>
+      <w:pPr>
+        <w:ind w:left="2160" w:hanging="360"/>
+      </w:pPr>
+      <w:rPr>
+        <w:rFonts w:ascii="Wingdings" w:hAnsi="Wingdings" w:hint="default"/>
+      </w:rPr>
+    </w:lvl>
+    <w:lvl w:ilvl="3" w:tplc="141A0001" w:tentative="1">
+      <w:start w:val="1"/>
+      <w:numFmt w:val="bullet"/>
+      <w:lvlText w:val=""/>
+      <w:lvlJc w:val="left"/>
+      <w:pPr>
+        <w:ind w:left="2880" w:hanging="360"/>
+      </w:pPr>
+      <w:rPr>
+        <w:rFonts w:ascii="Symbol" w:hAnsi="Symbol" w:hint="default"/>
+      </w:rPr>
+    </w:lvl>
+    <w:lvl w:ilvl="4" w:tplc="141A0003" w:tentative="1">
+      <w:start w:val="1"/>
+      <w:numFmt w:val="bullet"/>
+      <w:lvlText w:val="o"/>
+      <w:lvlJc w:val="left"/>
+      <w:pPr>
+        <w:ind w:left="3600" w:hanging="360"/>
+      </w:pPr>
+      <w:rPr>
+        <w:rFonts w:ascii="Courier New" w:hAnsi="Courier New" w:cs="Courier New" w:hint="default"/>
+      </w:rPr>
+    </w:lvl>
+    <w:lvl w:ilvl="5" w:tplc="141A0005" w:tentative="1">
+      <w:start w:val="1"/>
+      <w:numFmt w:val="bullet"/>
+      <w:lvlText w:val=""/>
+      <w:lvlJc w:val="left"/>
+      <w:pPr>
+        <w:ind w:left="4320" w:hanging="360"/>
+      </w:pPr>
+      <w:rPr>
+        <w:rFonts w:ascii="Wingdings" w:hAnsi="Wingdings" w:hint="default"/>
+      </w:rPr>
+    </w:lvl>
+    <w:lvl w:ilvl="6" w:tplc="141A0001" w:tentative="1">
+      <w:start w:val="1"/>
+      <w:numFmt w:val="bullet"/>
+      <w:lvlText w:val=""/>
+      <w:lvlJc w:val="left"/>
+      <w:pPr>
+        <w:ind w:left="5040" w:hanging="360"/>
+      </w:pPr>
+      <w:rPr>
+        <w:rFonts w:ascii="Symbol" w:hAnsi="Symbol" w:hint="default"/>
+      </w:rPr>
+    </w:lvl>
+    <w:lvl w:ilvl="7" w:tplc="141A0003" w:tentative="1">
+      <w:start w:val="1"/>
+      <w:numFmt w:val="bullet"/>
+      <w:lvlText w:val="o"/>
+      <w:lvlJc w:val="left"/>
+      <w:pPr>
+        <w:ind w:left="5760" w:hanging="360"/>
+      </w:pPr>
+      <w:rPr>
+        <w:rFonts w:ascii="Courier New" w:hAnsi="Courier New" w:cs="Courier New" w:hint="default"/>
+      </w:rPr>
+    </w:lvl>
+    <w:lvl w:ilvl="8" w:tplc="141A0005" w:tentative="1">
+      <w:start w:val="1"/>
+      <w:numFmt w:val="bullet"/>
+      <w:lvlText w:val=""/>
+      <w:lvlJc w:val="left"/>
+      <w:pPr>
+        <w:ind w:left="6480" w:hanging="360"/>
+      </w:pPr>
+      <w:rPr>
+        <w:rFonts w:ascii="Wingdings" w:hAnsi="Wingdings" w:hint="default"/>
+      </w:rPr>
+    </w:lvl>
+  </w:abstractNum>
+  <w:abstractNum w:abstractNumId="2">
     <w:nsid w:val="515E3802"/>
     <w:multiLevelType w:val="hybridMultilevel"/>
     <w:tmpl w:val="A69AF4BE"/>
@@ -778,11 +1103,130 @@
       </w:rPr>
     </w:lvl>
   </w:abstractNum>
+  <w:abstractNum w:abstractNumId="3">
+    <w:nsid w:val="56E54B90"/>
+    <w:multiLevelType w:val="hybridMultilevel"/>
+    <w:tmpl w:val="4D3ED6F4"/>
+    <w:lvl w:ilvl="0" w:tplc="141A0001">
+      <w:start w:val="1"/>
+      <w:numFmt w:val="bullet"/>
+      <w:lvlText w:val=""/>
+      <w:lvlJc w:val="left"/>
+      <w:pPr>
+        <w:ind w:left="720" w:hanging="360"/>
+      </w:pPr>
+      <w:rPr>
+        <w:rFonts w:ascii="Symbol" w:hAnsi="Symbol" w:hint="default"/>
+      </w:rPr>
+    </w:lvl>
+    <w:lvl w:ilvl="1" w:tplc="141A0003">
+      <w:start w:val="1"/>
+      <w:numFmt w:val="bullet"/>
+      <w:lvlText w:val="o"/>
+      <w:lvlJc w:val="left"/>
+      <w:pPr>
+        <w:ind w:left="1440" w:hanging="360"/>
+      </w:pPr>
+      <w:rPr>
+        <w:rFonts w:ascii="Courier New" w:hAnsi="Courier New" w:cs="Courier New" w:hint="default"/>
+      </w:rPr>
+    </w:lvl>
+    <w:lvl w:ilvl="2" w:tplc="141A0005" w:tentative="1">
+      <w:start w:val="1"/>
+      <w:numFmt w:val="bullet"/>
+      <w:lvlText w:val=""/>
+      <w:lvlJc w:val="left"/>
+      <w:pPr>
+        <w:ind w:left="2160" w:hanging="360"/>
+      </w:pPr>
+      <w:rPr>
+        <w:rFonts w:ascii="Wingdings" w:hAnsi="Wingdings" w:hint="default"/>
+      </w:rPr>
+    </w:lvl>
+    <w:lvl w:ilvl="3" w:tplc="141A0001" w:tentative="1">
+      <w:start w:val="1"/>
+      <w:numFmt w:val="bullet"/>
+      <w:lvlText w:val=""/>
+      <w:lvlJc w:val="left"/>
+      <w:pPr>
+        <w:ind w:left="2880" w:hanging="360"/>
+      </w:pPr>
+      <w:rPr>
+        <w:rFonts w:ascii="Symbol" w:hAnsi="Symbol" w:hint="default"/>
+      </w:rPr>
+    </w:lvl>
+    <w:lvl w:ilvl="4" w:tplc="141A0003" w:tentative="1">
+      <w:start w:val="1"/>
+      <w:numFmt w:val="bullet"/>
+      <w:lvlText w:val="o"/>
+      <w:lvlJc w:val="left"/>
+      <w:pPr>
+        <w:ind w:left="3600" w:hanging="360"/>
+      </w:pPr>
+      <w:rPr>
+        <w:rFonts w:ascii="Courier New" w:hAnsi="Courier New" w:cs="Courier New" w:hint="default"/>
+      </w:rPr>
+    </w:lvl>
+    <w:lvl w:ilvl="5" w:tplc="141A0005" w:tentative="1">
+      <w:start w:val="1"/>
+      <w:numFmt w:val="bullet"/>
+      <w:lvlText w:val=""/>
+      <w:lvlJc w:val="left"/>
+      <w:pPr>
+        <w:ind w:left="4320" w:hanging="360"/>
+      </w:pPr>
+      <w:rPr>
+        <w:rFonts w:ascii="Wingdings" w:hAnsi="Wingdings" w:hint="default"/>
+      </w:rPr>
+    </w:lvl>
+    <w:lvl w:ilvl="6" w:tplc="141A0001" w:tentative="1">
+      <w:start w:val="1"/>
+      <w:numFmt w:val="bullet"/>
+      <w:lvlText w:val=""/>
+      <w:lvlJc w:val="left"/>
+      <w:pPr>
+        <w:ind w:left="5040" w:hanging="360"/>
+      </w:pPr>
+      <w:rPr>
+        <w:rFonts w:ascii="Symbol" w:hAnsi="Symbol" w:hint="default"/>
+      </w:rPr>
+    </w:lvl>
+    <w:lvl w:ilvl="7" w:tplc="141A0003" w:tentative="1">
+      <w:start w:val="1"/>
+      <w:numFmt w:val="bullet"/>
+      <w:lvlText w:val="o"/>
+      <w:lvlJc w:val="left"/>
+      <w:pPr>
+        <w:ind w:left="5760" w:hanging="360"/>
+      </w:pPr>
+      <w:rPr>
+        <w:rFonts w:ascii="Courier New" w:hAnsi="Courier New" w:cs="Courier New" w:hint="default"/>
+      </w:rPr>
+    </w:lvl>
+    <w:lvl w:ilvl="8" w:tplc="141A0005" w:tentative="1">
+      <w:start w:val="1"/>
+      <w:numFmt w:val="bullet"/>
+      <w:lvlText w:val=""/>
+      <w:lvlJc w:val="left"/>
+      <w:pPr>
+        <w:ind w:left="6480" w:hanging="360"/>
+      </w:pPr>
+      <w:rPr>
+        <w:rFonts w:ascii="Wingdings" w:hAnsi="Wingdings" w:hint="default"/>
+      </w:rPr>
+    </w:lvl>
+  </w:abstractNum>
   <w:num w:numId="1">
-    <w:abstractNumId w:val="1"/>
+    <w:abstractNumId w:val="2"/>
   </w:num>
   <w:num w:numId="2">
     <w:abstractNumId w:val="0"/>
+  </w:num>
+  <w:num w:numId="3">
+    <w:abstractNumId w:val="1"/>
+  </w:num>
+  <w:num w:numId="4">
+    <w:abstractNumId w:val="3"/>
   </w:num>
 </w:numbering>
 </file>

</xml_diff>

<commit_message>
Dodan akter: eksterni sistem za placanje
</commit_message>
<xml_diff>
--- a/OpisProjekta/Opis teme.docx
+++ b/OpisProjekta/Opis teme.docx
@@ -443,13 +443,28 @@
         <w:t xml:space="preserve">Klijent </w:t>
       </w:r>
       <w:r>
-        <w:t>– krajnji korisnik koji</w:t>
+        <w:t>– krajnji korisnik koji donosi uređaj na servis, ima mogućnost upita u status uređaja i biva obavješten nakon što je servis okončan</w:t>
+      </w:r>
+    </w:p>
+    <w:p>
+      <w:pPr>
+        <w:pStyle w:val="ListParagraph"/>
+        <w:numPr>
+          <w:ilvl w:val="0"/>
+          <w:numId w:val="2"/>
+        </w:numPr>
+      </w:pPr>
+      <w:r>
+        <w:rPr>
+          <w:b/>
+        </w:rPr>
+        <w:t>Eksterni sistem za ispostavu računa i plaćanje –</w:t>
+      </w:r>
+      <w:r>
+        <w:t xml:space="preserve"> postojeći eksterni sistem kompanije, preko kojeg ista ispostavlja račun za izvršene usluge i vrši naplaćivanje</w:t>
       </w:r>
       <w:bookmarkStart w:id="0" w:name="_GoBack"/>
       <w:bookmarkEnd w:id="0"/>
-      <w:r>
-        <w:t xml:space="preserve"> donosi uređaj na servis, ima mogućnost upita u status uređaja i biva obavješten nakon što je servis okončan</w:t>
-      </w:r>
     </w:p>
     <w:p>
       <w:r>
@@ -505,10 +520,7 @@
         </w:numPr>
       </w:pPr>
       <w:r>
-        <w:t>unos</w:t>
-      </w:r>
-      <w:r>
-        <w:t xml:space="preserve"> podataka o klijentu, pri čemu za klijenta koji je već koristio usluge servisa nije potrebno ponovo unositi podatke, već se preuzimaju postojeći podaci</w:t>
+        <w:t>unos podataka o klijentu, pri čemu za klijenta koji je već koristio usluge servisa nije potrebno ponovo unositi podatke, već se preuzimaju postojeći podaci</w:t>
       </w:r>
       <w:r>
         <w:t>, uz mogućnost izmjene istih</w:t>
@@ -630,8 +642,8 @@
     </w:p>
     <w:p/>
     <w:sectPr>
-      <w:headerReference w:type="default" r:id="rId8"/>
-      <w:footerReference w:type="default" r:id="rId9"/>
+      <w:headerReference w:type="default" r:id="rId9"/>
+      <w:footerReference w:type="default" r:id="rId10"/>
       <w:pgSz w:w="11906" w:h="16838"/>
       <w:pgMar w:top="720" w:right="720" w:bottom="720" w:left="720" w:header="708" w:footer="708" w:gutter="0"/>
       <w:cols w:space="708"/>
@@ -2246,4 +2258,16 @@
   <a:objectDefaults/>
   <a:extraClrSchemeLst/>
 </a:theme>
+</file>
+
+<file path=customXml/item1.xml><?xml version="1.0" encoding="utf-8"?>
+<b:Sources xmlns:b="http://schemas.openxmlformats.org/officeDocument/2006/bibliography" xmlns="http://schemas.openxmlformats.org/officeDocument/2006/bibliography" SelectedStyle="\APA.XSL" StyleName="APA"/>
+</file>
+
+<file path=customXml/itemProps1.xml><?xml version="1.0" encoding="utf-8"?>
+<ds:datastoreItem xmlns:ds="http://schemas.openxmlformats.org/officeDocument/2006/customXml" ds:itemID="{8F18753F-D4F0-485D-8461-E8889B2E8DD4}">
+  <ds:schemaRefs>
+    <ds:schemaRef ds:uri="http://schemas.openxmlformats.org/officeDocument/2006/bibliography"/>
+  </ds:schemaRefs>
+</ds:datastoreItem>
 </file>
</xml_diff>